<commit_message>
Suppression des informations non importante
suppression du Module 3 dans le titre et du sous-titre fillière
</commit_message>
<xml_diff>
--- a/Document/Dossier Word/Cahier des charges .docx
+++ b/Document/Dossier Word/Cahier des charges .docx
@@ -15,15 +15,6 @@
       <w:r>
         <w:t>Cahier des charges</w:t>
       </w:r>
-      <w:r>
-        <w:t xml:space="preserve"> </w:t>
-      </w:r>
-      <w:r>
-        <w:t xml:space="preserve">Module </w:t>
-      </w:r>
-      <w:r>
-        <w:t>3</w:t>
-      </w:r>
     </w:p>
     <w:p/>
     <w:p>
@@ -53,37 +44,13 @@
         <w:ind w:left="709"/>
       </w:pPr>
       <w:r>
-        <w:t>Filière</w:t>
-      </w:r>
-      <w:r>
-        <w:t>s</w:t>
+        <w:t>Client</w:t>
       </w:r>
       <w:r>
         <w:t xml:space="preserve"> : </w:t>
       </w:r>
       <w:r>
-        <w:t xml:space="preserve">Informatique &amp; ingénierie </w:t>
-      </w:r>
-      <w:r>
-        <w:t xml:space="preserve">des </w:t>
-      </w:r>
-      <w:r>
-        <w:t>s</w:t>
-      </w:r>
-      <w:r>
-        <w:t>y</w:t>
-      </w:r>
-      <w:r>
-        <w:t>stème</w:t>
-      </w:r>
-      <w:r>
-        <w:t>s</w:t>
-      </w:r>
-      <w:r>
-        <w:t xml:space="preserve"> industriel</w:t>
-      </w:r>
-      <w:r>
-        <w:t>s</w:t>
+        <w:t>NewIndustry 4.0</w:t>
       </w:r>
     </w:p>
     <w:p>
@@ -92,36 +59,11 @@
         <w:ind w:left="709"/>
       </w:pPr>
       <w:r>
-        <w:t>Client</w:t>
-      </w:r>
-      <w:r>
-        <w:t xml:space="preserve"> : </w:t>
-      </w:r>
-      <w:proofErr w:type="spellStart"/>
-      <w:r>
-        <w:t>NewIndustry</w:t>
-      </w:r>
-      <w:proofErr w:type="spellEnd"/>
-      <w:r>
-        <w:t xml:space="preserve"> 4.0</w:t>
-      </w:r>
-    </w:p>
-    <w:p>
-      <w:pPr>
-        <w:pStyle w:val="Sansinterligne"/>
-        <w:ind w:left="709"/>
-      </w:pPr>
-      <w:r>
         <w:t xml:space="preserve">Responsable : M. </w:t>
       </w:r>
       <w:r>
-        <w:t xml:space="preserve">Dominique </w:t>
-      </w:r>
-      <w:proofErr w:type="spellStart"/>
-      <w:r>
-        <w:t>Montavon</w:t>
-      </w:r>
-      <w:proofErr w:type="spellEnd"/>
+        <w:t>Dominique Montavon</w:t>
+      </w:r>
     </w:p>
     <w:p>
       <w:pPr>
@@ -1180,132 +1122,52 @@
         </w:sectPr>
       </w:pPr>
     </w:p>
+    <w:p/>
+    <w:p/>
+    <w:p/>
+    <w:p/>
+    <w:p/>
+    <w:p/>
+    <w:p/>
+    <w:p/>
+    <w:p/>
+    <w:p/>
+    <w:p/>
+    <w:p/>
+    <w:p/>
+    <w:p/>
+    <w:p/>
+    <w:p/>
+    <w:p/>
+    <w:p/>
+    <w:p/>
+    <w:p/>
+    <w:p/>
+    <w:p/>
+    <w:p/>
+    <w:p/>
     <w:p>
       <w:pPr>
         <w:pStyle w:val="Titre2"/>
         <w:jc w:val="both"/>
       </w:pPr>
-    </w:p>
-    <w:p>
-      <w:pPr>
-        <w:pStyle w:val="Titre2"/>
+      <w:r>
+        <w:t>Validation du</w:t>
+      </w:r>
+      <w:r>
+        <w:t xml:space="preserve"> cahier des charges </w:t>
+      </w:r>
+      <w:r>
+        <w:t xml:space="preserve">: </w:t>
+      </w:r>
+    </w:p>
+    <w:p>
+      <w:pPr>
+        <w:spacing w:before="360" w:after="0" w:line="240" w:lineRule="auto"/>
         <w:jc w:val="both"/>
       </w:pPr>
-    </w:p>
-    <w:p>
-      <w:pPr>
-        <w:pStyle w:val="Titre2"/>
-        <w:jc w:val="both"/>
-      </w:pPr>
-    </w:p>
-    <w:p>
-      <w:pPr>
-        <w:pStyle w:val="Titre2"/>
-        <w:jc w:val="both"/>
-      </w:pPr>
-    </w:p>
-    <w:p>
-      <w:pPr>
-        <w:pStyle w:val="Titre2"/>
-        <w:jc w:val="both"/>
-      </w:pPr>
-    </w:p>
-    <w:p>
-      <w:pPr>
-        <w:pStyle w:val="Titre2"/>
-        <w:jc w:val="both"/>
-      </w:pPr>
-    </w:p>
-    <w:p>
-      <w:pPr>
-        <w:pStyle w:val="Titre2"/>
-        <w:jc w:val="both"/>
-      </w:pPr>
-    </w:p>
-    <w:p>
-      <w:pPr>
-        <w:pStyle w:val="Titre2"/>
-        <w:jc w:val="both"/>
-      </w:pPr>
-    </w:p>
-    <w:p>
-      <w:pPr>
-        <w:pStyle w:val="Titre2"/>
-        <w:jc w:val="both"/>
-      </w:pPr>
-    </w:p>
-    <w:p>
-      <w:pPr>
-        <w:pStyle w:val="Titre2"/>
-        <w:jc w:val="both"/>
-      </w:pPr>
-    </w:p>
-    <w:p>
-      <w:pPr>
-        <w:pStyle w:val="Titre2"/>
-        <w:jc w:val="both"/>
-      </w:pPr>
-    </w:p>
-    <w:p>
-      <w:pPr>
-        <w:pStyle w:val="Titre2"/>
-        <w:jc w:val="both"/>
-      </w:pPr>
-    </w:p>
-    <w:p>
-      <w:pPr>
-        <w:pStyle w:val="Titre2"/>
-        <w:jc w:val="both"/>
-      </w:pPr>
-    </w:p>
-    <w:p>
-      <w:pPr>
-        <w:pStyle w:val="Titre2"/>
-        <w:jc w:val="both"/>
-      </w:pPr>
-    </w:p>
-    <w:p>
-      <w:pPr>
-        <w:pStyle w:val="Titre2"/>
-        <w:jc w:val="both"/>
-      </w:pPr>
-    </w:p>
-    <w:p>
-      <w:pPr>
-        <w:pStyle w:val="Titre2"/>
-        <w:jc w:val="both"/>
-      </w:pPr>
-    </w:p>
-    <w:p>
-      <w:pPr>
-        <w:pStyle w:val="Titre2"/>
-        <w:jc w:val="both"/>
-      </w:pPr>
-      <w:r>
-        <w:t>Validation du</w:t>
-      </w:r>
-      <w:r>
-        <w:t xml:space="preserve"> cahier des charges </w:t>
-      </w:r>
-      <w:r>
-        <w:t xml:space="preserve">: </w:t>
-      </w:r>
-    </w:p>
-    <w:p>
-      <w:pPr>
-        <w:spacing w:before="360" w:after="360" w:line="240" w:lineRule="auto"/>
-        <w:jc w:val="both"/>
-      </w:pPr>
-      <w:r>
-        <w:t xml:space="preserve">Client : </w:t>
-      </w:r>
-      <w:proofErr w:type="spellStart"/>
-      <w:r>
-        <w:t>NewIndustry</w:t>
-      </w:r>
-      <w:proofErr w:type="spellEnd"/>
-      <w:r>
-        <w:t xml:space="preserve"> 4.0</w:t>
+      <w:r>
+        <w:t>Client : NewIndustry 4.0</w:t>
       </w:r>
     </w:p>
     <w:p>
@@ -1315,7 +1177,7 @@
           <w:tab w:val="left" w:pos="4678"/>
           <w:tab w:val="left" w:leader="underscore" w:pos="8789"/>
         </w:tabs>
-        <w:spacing w:before="360" w:after="360" w:line="240" w:lineRule="auto"/>
+        <w:spacing w:after="360" w:line="240" w:lineRule="auto"/>
         <w:jc w:val="both"/>
       </w:pPr>
       <w:r>
@@ -1342,7 +1204,7 @@
     </w:p>
     <w:p>
       <w:pPr>
-        <w:spacing w:before="360" w:after="360" w:line="240" w:lineRule="auto"/>
+        <w:spacing w:before="360" w:after="0" w:line="240" w:lineRule="auto"/>
         <w:jc w:val="both"/>
       </w:pPr>
       <w:r>
@@ -1359,7 +1221,7 @@
           <w:tab w:val="left" w:pos="4678"/>
           <w:tab w:val="left" w:leader="underscore" w:pos="8789"/>
         </w:tabs>
-        <w:spacing w:before="360" w:after="360" w:line="240" w:lineRule="auto"/>
+        <w:spacing w:after="360" w:line="240" w:lineRule="auto"/>
         <w:jc w:val="both"/>
       </w:pPr>
       <w:r>
@@ -1378,7 +1240,7 @@
     </w:p>
     <w:p>
       <w:pPr>
-        <w:spacing w:before="360" w:after="360" w:line="240" w:lineRule="auto"/>
+        <w:spacing w:before="360" w:after="0" w:line="240" w:lineRule="auto"/>
         <w:jc w:val="both"/>
       </w:pPr>
       <w:r>
@@ -1392,7 +1254,7 @@
           <w:tab w:val="left" w:pos="4678"/>
           <w:tab w:val="left" w:leader="underscore" w:pos="8789"/>
         </w:tabs>
-        <w:spacing w:before="360" w:after="360" w:line="240" w:lineRule="auto"/>
+        <w:spacing w:after="360" w:line="240" w:lineRule="auto"/>
         <w:jc w:val="both"/>
       </w:pPr>
       <w:r>
@@ -1495,6 +1357,7 @@
         <w:docPartUnique/>
       </w:docPartObj>
     </w:sdtPr>
+    <w:sdtEndPr/>
     <w:sdtContent>
       <w:p>
         <w:pPr>
@@ -1644,7 +1507,7 @@
       <w:t xml:space="preserve">le </w:t>
     </w:r>
     <w:r>
-      <w:t>7</w:t>
+      <w:t>8</w:t>
     </w:r>
     <w:r>
       <w:t xml:space="preserve"> </w:t>
@@ -1753,7 +1616,7 @@
       <w:t xml:space="preserve">le </w:t>
     </w:r>
     <w:r>
-      <w:t>7</w:t>
+      <w:t>8</w:t>
     </w:r>
     <w:r>
       <w:t xml:space="preserve"> </w:t>

</xml_diff>